<commit_message>
Fix typos in iJET submission
</commit_message>
<xml_diff>
--- a/iJET_submission/AR_education_SLR.docx
+++ b/iJET_submission/AR_education_SLR.docx
@@ -1012,15 +1012,13 @@
               <w:t xml:space="preserve"> </w:t>
             </w:r>
             <w:r>
-              <w:t xml:space="preserve">tendencies in the usage </w:t>
-            </w:r>
-            <w:proofErr w:type="spellStart"/>
-            <w:r>
-              <w:t>ofAR</w:t>
-            </w:r>
-            <w:proofErr w:type="spellEnd"/>
-            <w:r>
-              <w:t xml:space="preserve"> in education</w:t>
+              <w:t>tendencies in the usage of</w:t>
+            </w:r>
+            <w:r>
+              <w:t xml:space="preserve"> </w:t>
+            </w:r>
+            <w:r>
+              <w:t>AR in education</w:t>
             </w:r>
           </w:p>
         </w:tc>
@@ -2693,15 +2691,7 @@
               <w:jc w:val="center"/>
             </w:pPr>
             <w:r>
-              <w:t>(</w:t>
-            </w:r>
-            <w:proofErr w:type="gramStart"/>
-            <w:r>
-              <w:t>collaborative</w:t>
-            </w:r>
-            <w:proofErr w:type="gramEnd"/>
-            <w:r>
-              <w:t xml:space="preserve"> OR interactive OR multiuser OR multi-user) AND “augmented reality” AND (education OR learning) AND (primary OR secondary) AND (application OR evaluation) within Chapter - Conference Paper 2015 - 2020</w:t>
+              <w:t>(collaborative OR interactive OR multiuser OR multi-user) AND “augmented reality” AND (education OR learning) AND (primary OR secondary) AND (application OR evaluation) within Chapter - Conference Paper 2015 - 2020</w:t>
             </w:r>
           </w:p>
         </w:tc>
@@ -3149,7 +3139,13 @@
     </w:p>
     <w:p>
       <w:r>
-        <w:t xml:space="preserve">Of 100 studies reviewed, most of them (73articles) were published in 2018 or afterwards. The vast majority (68 studies) of the AR apps analyzed cover STEM subjects, while 18 studies cover Humanities and Foreign language subjects. The remaining articles cover specific subtopics such as sustainability, creativity and social interactions or do not specify the subject. </w:t>
+        <w:t>Of 100 studies reviewed, most of them (73</w:t>
+      </w:r>
+      <w:r>
+        <w:t xml:space="preserve"> </w:t>
+      </w:r>
+      <w:r>
+        <w:t xml:space="preserve">articles) were published in 2018 or afterwards. The vast majority (68 studies) of the AR apps analyzed cover STEM subjects, while 18 studies cover Humanities and Foreign language subjects. The remaining articles cover specific subtopics such as sustainability, creativity and social interactions or do not specify the subject. </w:t>
       </w:r>
       <w:r>
         <w:fldChar w:fldCharType="begin"/>
@@ -3591,11 +3587,9 @@
       <w:r>
         <w:t xml:space="preserve">Using web technologies for the creation of AR application is still the exception rather than the norm: despite the availability of a </w:t>
       </w:r>
-      <w:proofErr w:type="spellStart"/>
-      <w:r>
-        <w:t>Javascript</w:t>
-      </w:r>
-      <w:proofErr w:type="spellEnd"/>
+      <w:r>
+        <w:t>JavaScript</w:t>
+      </w:r>
       <w:r>
         <w:t xml:space="preserve"> library such as Three.js</w:t>
       </w:r>
@@ -3615,15 +3609,7 @@
         <w:footnoteReference w:id="11"/>
       </w:r>
       <w:r>
-        <w:t xml:space="preserve">, only the works of </w:t>
-      </w:r>
-      <w:proofErr w:type="spellStart"/>
-      <w:r>
-        <w:t>Abriata</w:t>
-      </w:r>
-      <w:proofErr w:type="spellEnd"/>
-      <w:r>
-        <w:t xml:space="preserve"> </w:t>
+        <w:t xml:space="preserve">, only the works of Abriata </w:t>
       </w:r>
       <w:sdt>
         <w:sdtPr>
@@ -3999,25 +3985,7 @@
         <w:t xml:space="preserve"> the first research question. </w:t>
       </w:r>
       <w:r>
-        <w:t xml:space="preserve">We </w:t>
-      </w:r>
-      <w:r>
-        <w:t>analyzed</w:t>
-      </w:r>
-      <w:r>
-        <w:t xml:space="preserve"> interactive, multi-user and collaborative capabilities of the AR apps described in the selected studies. We </w:t>
-      </w:r>
-      <w:r>
-        <w:t>categorized</w:t>
-      </w:r>
-      <w:r>
-        <w:t xml:space="preserve"> the studies into five different clusters, based on how the applications provide interactive functionalities. The categories were chosen by </w:t>
-      </w:r>
-      <w:r>
-        <w:t>analyzing</w:t>
-      </w:r>
-      <w:r>
-        <w:t xml:space="preserve"> the common traits of each study, as well as considering the characteristics of interactive applications in the context of education (assessment, feedback to the teacher, quizzes) and of user interface elements that enable the interaction. The five interactivity levels we defined are as follows:</w:t>
+        <w:t>We analyzed interactive, multi-user and collaborative capabilities of the AR apps described in the selected studies. We categorized the studies into five different clusters, based on how the applications provide interactive functionalities. The categories were chosen by analyzing the common traits of each study, as well as considering the characteristics of interactive applications in the context of education (assessment, feedback to the teacher, quizzes) and of user interface elements that enable the interaction. The five interactivity levels we defined are as follows:</w:t>
       </w:r>
     </w:p>
     <w:p>
@@ -4138,6 +4106,7 @@
           <w:id w:val="-1189224395"/>
           <w:citation/>
         </w:sdtPr>
+        <w:sdtEndPr/>
         <w:sdtContent>
           <w:r>
             <w:fldChar w:fldCharType="begin"/>
@@ -4167,6 +4136,7 @@
           <w:id w:val="662279958"/>
           <w:citation/>
         </w:sdtPr>
+        <w:sdtEndPr/>
         <w:sdtContent>
           <w:r>
             <w:fldChar w:fldCharType="begin"/>
@@ -4201,10 +4171,7 @@
         <w:fldChar w:fldCharType="separate"/>
       </w:r>
       <w:r>
-        <w:t xml:space="preserve">Table </w:t>
-      </w:r>
-      <w:r>
-        <w:t>3</w:t>
+        <w:t>Table 3</w:t>
       </w:r>
       <w:r>
         <w:fldChar w:fldCharType="end"/>
@@ -4222,6 +4189,7 @@
           <w:id w:val="327565547"/>
           <w:citation/>
         </w:sdtPr>
+        <w:sdtEndPr/>
         <w:sdtContent>
           <w:r>
             <w:fldChar w:fldCharType="begin"/>
@@ -4375,6 +4343,7 @@
                 <w:id w:val="-822728650"/>
                 <w:citation/>
               </w:sdtPr>
+              <w:sdtEndPr/>
               <w:sdtContent>
                 <w:r>
                   <w:fldChar w:fldCharType="begin"/>
@@ -4404,6 +4373,7 @@
                 <w:id w:val="4951119"/>
                 <w:citation/>
               </w:sdtPr>
+              <w:sdtEndPr/>
               <w:sdtContent>
                 <w:r>
                   <w:fldChar w:fldCharType="begin"/>
@@ -4430,6 +4400,7 @@
                 <w:id w:val="1330479663"/>
                 <w:citation/>
               </w:sdtPr>
+              <w:sdtEndPr/>
               <w:sdtContent>
                 <w:r>
                   <w:fldChar w:fldCharType="begin"/>
@@ -4456,6 +4427,7 @@
                 <w:id w:val="-1646422175"/>
                 <w:citation/>
               </w:sdtPr>
+              <w:sdtEndPr/>
               <w:sdtContent>
                 <w:r>
                   <w:fldChar w:fldCharType="begin"/>
@@ -4482,6 +4454,7 @@
                 <w:id w:val="2116245864"/>
                 <w:citation/>
               </w:sdtPr>
+              <w:sdtEndPr/>
               <w:sdtContent>
                 <w:r>
                   <w:fldChar w:fldCharType="begin"/>
@@ -4508,6 +4481,7 @@
                 <w:id w:val="-1849705684"/>
                 <w:citation/>
               </w:sdtPr>
+              <w:sdtEndPr/>
               <w:sdtContent>
                 <w:r>
                   <w:fldChar w:fldCharType="begin"/>
@@ -4534,6 +4508,7 @@
                 <w:id w:val="29539044"/>
                 <w:citation/>
               </w:sdtPr>
+              <w:sdtEndPr/>
               <w:sdtContent>
                 <w:r>
                   <w:fldChar w:fldCharType="begin"/>
@@ -4560,6 +4535,7 @@
                 <w:id w:val="-2103254873"/>
                 <w:citation/>
               </w:sdtPr>
+              <w:sdtEndPr/>
               <w:sdtContent>
                 <w:r>
                   <w:fldChar w:fldCharType="begin"/>
@@ -4586,6 +4562,7 @@
                 <w:id w:val="-993492830"/>
                 <w:citation/>
               </w:sdtPr>
+              <w:sdtEndPr/>
               <w:sdtContent>
                 <w:r>
                   <w:fldChar w:fldCharType="begin"/>
@@ -4612,6 +4589,7 @@
                 <w:id w:val="-2012591507"/>
                 <w:citation/>
               </w:sdtPr>
+              <w:sdtEndPr/>
               <w:sdtContent>
                 <w:r>
                   <w:fldChar w:fldCharType="begin"/>
@@ -4638,6 +4616,7 @@
                 <w:id w:val="-383026785"/>
                 <w:citation/>
               </w:sdtPr>
+              <w:sdtEndPr/>
               <w:sdtContent>
                 <w:r>
                   <w:fldChar w:fldCharType="begin"/>
@@ -4664,6 +4643,7 @@
                 <w:id w:val="-278721487"/>
                 <w:citation/>
               </w:sdtPr>
+              <w:sdtEndPr/>
               <w:sdtContent>
                 <w:r>
                   <w:fldChar w:fldCharType="begin"/>
@@ -4690,6 +4670,7 @@
                 <w:id w:val="659737972"/>
                 <w:citation/>
               </w:sdtPr>
+              <w:sdtEndPr/>
               <w:sdtContent>
                 <w:r>
                   <w:fldChar w:fldCharType="begin"/>
@@ -4716,6 +4697,7 @@
                 <w:id w:val="-1831512797"/>
                 <w:citation/>
               </w:sdtPr>
+              <w:sdtEndPr/>
               <w:sdtContent>
                 <w:r>
                   <w:fldChar w:fldCharType="begin"/>
@@ -4742,6 +4724,7 @@
                 <w:id w:val="-2015214551"/>
                 <w:citation/>
               </w:sdtPr>
+              <w:sdtEndPr/>
               <w:sdtContent>
                 <w:r>
                   <w:fldChar w:fldCharType="begin"/>
@@ -4768,6 +4751,7 @@
                 <w:id w:val="145640382"/>
                 <w:citation/>
               </w:sdtPr>
+              <w:sdtEndPr/>
               <w:sdtContent>
                 <w:r>
                   <w:fldChar w:fldCharType="begin"/>
@@ -4794,6 +4778,7 @@
                 <w:id w:val="-2098160213"/>
                 <w:citation/>
               </w:sdtPr>
+              <w:sdtEndPr/>
               <w:sdtContent>
                 <w:r>
                   <w:fldChar w:fldCharType="begin"/>
@@ -4820,6 +4805,7 @@
                 <w:id w:val="-1539889957"/>
                 <w:citation/>
               </w:sdtPr>
+              <w:sdtEndPr/>
               <w:sdtContent>
                 <w:r>
                   <w:fldChar w:fldCharType="begin"/>
@@ -4846,6 +4832,7 @@
                 <w:id w:val="805281574"/>
                 <w:citation/>
               </w:sdtPr>
+              <w:sdtEndPr/>
               <w:sdtContent>
                 <w:r>
                   <w:fldChar w:fldCharType="begin"/>
@@ -4872,6 +4859,7 @@
                 <w:id w:val="-1948077696"/>
                 <w:citation/>
               </w:sdtPr>
+              <w:sdtEndPr/>
               <w:sdtContent>
                 <w:r>
                   <w:fldChar w:fldCharType="begin"/>
@@ -4898,6 +4886,7 @@
                 <w:id w:val="695511286"/>
                 <w:citation/>
               </w:sdtPr>
+              <w:sdtEndPr/>
               <w:sdtContent>
                 <w:r>
                   <w:fldChar w:fldCharType="begin"/>
@@ -4924,6 +4913,7 @@
                 <w:id w:val="993062865"/>
                 <w:citation/>
               </w:sdtPr>
+              <w:sdtEndPr/>
               <w:sdtContent>
                 <w:r>
                   <w:fldChar w:fldCharType="begin"/>
@@ -4950,6 +4940,7 @@
                 <w:id w:val="257487426"/>
                 <w:citation/>
               </w:sdtPr>
+              <w:sdtEndPr/>
               <w:sdtContent>
                 <w:r>
                   <w:fldChar w:fldCharType="begin"/>
@@ -4976,6 +4967,7 @@
                 <w:id w:val="1002014950"/>
                 <w:citation/>
               </w:sdtPr>
+              <w:sdtEndPr/>
               <w:sdtContent>
                 <w:r>
                   <w:fldChar w:fldCharType="begin"/>
@@ -5002,6 +4994,7 @@
                 <w:id w:val="-1227455847"/>
                 <w:citation/>
               </w:sdtPr>
+              <w:sdtEndPr/>
               <w:sdtContent>
                 <w:r>
                   <w:fldChar w:fldCharType="begin"/>
@@ -5028,6 +5021,7 @@
                 <w:id w:val="-356660263"/>
                 <w:citation/>
               </w:sdtPr>
+              <w:sdtEndPr/>
               <w:sdtContent>
                 <w:r>
                   <w:fldChar w:fldCharType="begin"/>
@@ -5054,6 +5048,7 @@
                 <w:id w:val="1363858037"/>
                 <w:citation/>
               </w:sdtPr>
+              <w:sdtEndPr/>
               <w:sdtContent>
                 <w:r>
                   <w:fldChar w:fldCharType="begin"/>
@@ -5080,6 +5075,7 @@
                 <w:id w:val="2019046050"/>
                 <w:citation/>
               </w:sdtPr>
+              <w:sdtEndPr/>
               <w:sdtContent>
                 <w:r>
                   <w:fldChar w:fldCharType="begin"/>
@@ -5106,6 +5102,7 @@
                 <w:id w:val="-1105658000"/>
                 <w:citation/>
               </w:sdtPr>
+              <w:sdtEndPr/>
               <w:sdtContent>
                 <w:r>
                   <w:fldChar w:fldCharType="begin"/>
@@ -5132,6 +5129,7 @@
                 <w:id w:val="515125340"/>
                 <w:citation/>
               </w:sdtPr>
+              <w:sdtEndPr/>
               <w:sdtContent>
                 <w:r>
                   <w:fldChar w:fldCharType="begin"/>
@@ -5158,6 +5156,7 @@
                 <w:id w:val="915441441"/>
                 <w:citation/>
               </w:sdtPr>
+              <w:sdtEndPr/>
               <w:sdtContent>
                 <w:r>
                   <w:fldChar w:fldCharType="begin"/>
@@ -5184,6 +5183,7 @@
                 <w:id w:val="-643036183"/>
                 <w:citation/>
               </w:sdtPr>
+              <w:sdtEndPr/>
               <w:sdtContent>
                 <w:r>
                   <w:fldChar w:fldCharType="begin"/>
@@ -5210,6 +5210,7 @@
                 <w:id w:val="1717690026"/>
                 <w:citation/>
               </w:sdtPr>
+              <w:sdtEndPr/>
               <w:sdtContent>
                 <w:r>
                   <w:fldChar w:fldCharType="begin"/>
@@ -5236,6 +5237,7 @@
                 <w:id w:val="-953488733"/>
                 <w:citation/>
               </w:sdtPr>
+              <w:sdtEndPr/>
               <w:sdtContent>
                 <w:r>
                   <w:fldChar w:fldCharType="begin"/>
@@ -5262,6 +5264,7 @@
                 <w:id w:val="-293218051"/>
                 <w:citation/>
               </w:sdtPr>
+              <w:sdtEndPr/>
               <w:sdtContent>
                 <w:r>
                   <w:fldChar w:fldCharType="begin"/>
@@ -5288,6 +5291,7 @@
                 <w:id w:val="-155691988"/>
                 <w:citation/>
               </w:sdtPr>
+              <w:sdtEndPr/>
               <w:sdtContent>
                 <w:r>
                   <w:fldChar w:fldCharType="begin"/>
@@ -5314,6 +5318,7 @@
                 <w:id w:val="465551033"/>
                 <w:citation/>
               </w:sdtPr>
+              <w:sdtEndPr/>
               <w:sdtContent>
                 <w:r>
                   <w:fldChar w:fldCharType="begin"/>
@@ -5340,6 +5345,7 @@
                 <w:id w:val="1588040770"/>
                 <w:citation/>
               </w:sdtPr>
+              <w:sdtEndPr/>
               <w:sdtContent>
                 <w:r>
                   <w:fldChar w:fldCharType="begin"/>
@@ -5366,6 +5372,7 @@
                 <w:id w:val="1305353250"/>
                 <w:citation/>
               </w:sdtPr>
+              <w:sdtEndPr/>
               <w:sdtContent>
                 <w:r>
                   <w:fldChar w:fldCharType="begin"/>
@@ -5392,6 +5399,7 @@
                 <w:id w:val="-1640876202"/>
                 <w:citation/>
               </w:sdtPr>
+              <w:sdtEndPr/>
               <w:sdtContent>
                 <w:r>
                   <w:fldChar w:fldCharType="begin"/>
@@ -5418,6 +5426,7 @@
                 <w:id w:val="370652608"/>
                 <w:citation/>
               </w:sdtPr>
+              <w:sdtEndPr/>
               <w:sdtContent>
                 <w:r>
                   <w:fldChar w:fldCharType="begin"/>
@@ -5444,6 +5453,7 @@
                 <w:id w:val="-1969965572"/>
                 <w:citation/>
               </w:sdtPr>
+              <w:sdtEndPr/>
               <w:sdtContent>
                 <w:r>
                   <w:fldChar w:fldCharType="begin"/>
@@ -5470,6 +5480,7 @@
                 <w:id w:val="-1537885968"/>
                 <w:citation/>
               </w:sdtPr>
+              <w:sdtEndPr/>
               <w:sdtContent>
                 <w:r>
                   <w:fldChar w:fldCharType="begin"/>
@@ -5496,6 +5507,7 @@
                 <w:id w:val="-1811010062"/>
                 <w:citation/>
               </w:sdtPr>
+              <w:sdtEndPr/>
               <w:sdtContent>
                 <w:r>
                   <w:fldChar w:fldCharType="begin"/>
@@ -5522,6 +5534,7 @@
                 <w:id w:val="1468941252"/>
                 <w:citation/>
               </w:sdtPr>
+              <w:sdtEndPr/>
               <w:sdtContent>
                 <w:r>
                   <w:fldChar w:fldCharType="begin"/>
@@ -5548,6 +5561,7 @@
                 <w:id w:val="-1438051881"/>
                 <w:citation/>
               </w:sdtPr>
+              <w:sdtEndPr/>
               <w:sdtContent>
                 <w:r>
                   <w:fldChar w:fldCharType="begin"/>
@@ -5574,6 +5588,7 @@
                 <w:id w:val="-2017681476"/>
                 <w:citation/>
               </w:sdtPr>
+              <w:sdtEndPr/>
               <w:sdtContent>
                 <w:r>
                   <w:fldChar w:fldCharType="begin"/>
@@ -5600,6 +5615,7 @@
                 <w:id w:val="-1500029022"/>
                 <w:citation/>
               </w:sdtPr>
+              <w:sdtEndPr/>
               <w:sdtContent>
                 <w:r>
                   <w:fldChar w:fldCharType="begin"/>
@@ -5626,6 +5642,7 @@
                 <w:id w:val="-625164924"/>
                 <w:citation/>
               </w:sdtPr>
+              <w:sdtEndPr/>
               <w:sdtContent>
                 <w:r>
                   <w:fldChar w:fldCharType="begin"/>
@@ -5652,6 +5669,7 @@
                 <w:id w:val="-1782173612"/>
                 <w:citation/>
               </w:sdtPr>
+              <w:sdtEndPr/>
               <w:sdtContent>
                 <w:r>
                   <w:fldChar w:fldCharType="begin"/>
@@ -5719,6 +5737,7 @@
                 <w:id w:val="1296021551"/>
                 <w:citation/>
               </w:sdtPr>
+              <w:sdtEndPr/>
               <w:sdtContent>
                 <w:r>
                   <w:fldChar w:fldCharType="begin"/>
@@ -5745,6 +5764,7 @@
                 <w:id w:val="158741895"/>
                 <w:citation/>
               </w:sdtPr>
+              <w:sdtEndPr/>
               <w:sdtContent>
                 <w:r>
                   <w:fldChar w:fldCharType="begin"/>
@@ -5771,6 +5791,7 @@
                 <w:id w:val="1551964427"/>
                 <w:citation/>
               </w:sdtPr>
+              <w:sdtEndPr/>
               <w:sdtContent>
                 <w:r>
                   <w:fldChar w:fldCharType="begin"/>
@@ -5797,6 +5818,7 @@
                 <w:id w:val="-1943600979"/>
                 <w:citation/>
               </w:sdtPr>
+              <w:sdtEndPr/>
               <w:sdtContent>
                 <w:r>
                   <w:fldChar w:fldCharType="begin"/>
@@ -5823,6 +5845,7 @@
                 <w:id w:val="-1577895888"/>
                 <w:citation/>
               </w:sdtPr>
+              <w:sdtEndPr/>
               <w:sdtContent>
                 <w:r>
                   <w:fldChar w:fldCharType="begin"/>
@@ -5849,6 +5872,7 @@
                 <w:id w:val="-1764359585"/>
                 <w:citation/>
               </w:sdtPr>
+              <w:sdtEndPr/>
               <w:sdtContent>
                 <w:r>
                   <w:fldChar w:fldCharType="begin"/>
@@ -5875,6 +5899,7 @@
                 <w:id w:val="270756305"/>
                 <w:citation/>
               </w:sdtPr>
+              <w:sdtEndPr/>
               <w:sdtContent>
                 <w:r>
                   <w:fldChar w:fldCharType="begin"/>
@@ -5901,6 +5926,7 @@
                 <w:id w:val="-306239428"/>
                 <w:citation/>
               </w:sdtPr>
+              <w:sdtEndPr/>
               <w:sdtContent>
                 <w:r>
                   <w:fldChar w:fldCharType="begin"/>
@@ -5927,6 +5953,7 @@
                 <w:id w:val="-694312020"/>
                 <w:citation/>
               </w:sdtPr>
+              <w:sdtEndPr/>
               <w:sdtContent>
                 <w:r>
                   <w:fldChar w:fldCharType="begin"/>
@@ -5953,6 +5980,7 @@
                 <w:id w:val="1198275353"/>
                 <w:citation/>
               </w:sdtPr>
+              <w:sdtEndPr/>
               <w:sdtContent>
                 <w:r>
                   <w:fldChar w:fldCharType="begin"/>
@@ -5979,6 +6007,7 @@
                 <w:id w:val="329952425"/>
                 <w:citation/>
               </w:sdtPr>
+              <w:sdtEndPr/>
               <w:sdtContent>
                 <w:r>
                   <w:fldChar w:fldCharType="begin"/>
@@ -6005,6 +6034,7 @@
                 <w:id w:val="1577864690"/>
                 <w:citation/>
               </w:sdtPr>
+              <w:sdtEndPr/>
               <w:sdtContent>
                 <w:r>
                   <w:fldChar w:fldCharType="begin"/>
@@ -6031,6 +6061,7 @@
                 <w:id w:val="1125977077"/>
                 <w:citation/>
               </w:sdtPr>
+              <w:sdtEndPr/>
               <w:sdtContent>
                 <w:r>
                   <w:fldChar w:fldCharType="begin"/>
@@ -6057,6 +6088,7 @@
                 <w:id w:val="-517476962"/>
                 <w:citation/>
               </w:sdtPr>
+              <w:sdtEndPr/>
               <w:sdtContent>
                 <w:r>
                   <w:fldChar w:fldCharType="begin"/>
@@ -6083,6 +6115,7 @@
                 <w:id w:val="-1687899690"/>
                 <w:citation/>
               </w:sdtPr>
+              <w:sdtEndPr/>
               <w:sdtContent>
                 <w:r>
                   <w:fldChar w:fldCharType="begin"/>
@@ -6109,6 +6142,7 @@
                 <w:id w:val="1383900546"/>
                 <w:citation/>
               </w:sdtPr>
+              <w:sdtEndPr/>
               <w:sdtContent>
                 <w:r>
                   <w:fldChar w:fldCharType="begin"/>
@@ -6135,6 +6169,7 @@
                 <w:id w:val="-608271772"/>
                 <w:citation/>
               </w:sdtPr>
+              <w:sdtEndPr/>
               <w:sdtContent>
                 <w:r>
                   <w:fldChar w:fldCharType="begin"/>
@@ -6161,6 +6196,7 @@
                 <w:id w:val="-1959556683"/>
                 <w:citation/>
               </w:sdtPr>
+              <w:sdtEndPr/>
               <w:sdtContent>
                 <w:r>
                   <w:fldChar w:fldCharType="begin"/>
@@ -6187,6 +6223,7 @@
                 <w:id w:val="1903257720"/>
                 <w:citation/>
               </w:sdtPr>
+              <w:sdtEndPr/>
               <w:sdtContent>
                 <w:r>
                   <w:fldChar w:fldCharType="begin"/>
@@ -6213,6 +6250,7 @@
                 <w:id w:val="-74745274"/>
                 <w:citation/>
               </w:sdtPr>
+              <w:sdtEndPr/>
               <w:sdtContent>
                 <w:r>
                   <w:fldChar w:fldCharType="begin"/>
@@ -6239,6 +6277,7 @@
                 <w:id w:val="846369349"/>
                 <w:citation/>
               </w:sdtPr>
+              <w:sdtEndPr/>
               <w:sdtContent>
                 <w:r>
                   <w:fldChar w:fldCharType="begin"/>
@@ -6265,6 +6304,7 @@
                 <w:id w:val="1045331039"/>
                 <w:citation/>
               </w:sdtPr>
+              <w:sdtEndPr/>
               <w:sdtContent>
                 <w:r>
                   <w:fldChar w:fldCharType="begin"/>
@@ -6291,6 +6331,7 @@
                 <w:id w:val="1098367678"/>
                 <w:citation/>
               </w:sdtPr>
+              <w:sdtEndPr/>
               <w:sdtContent>
                 <w:r>
                   <w:fldChar w:fldCharType="begin"/>
@@ -6317,6 +6358,7 @@
                 <w:id w:val="-784653206"/>
                 <w:citation/>
               </w:sdtPr>
+              <w:sdtEndPr/>
               <w:sdtContent>
                 <w:r>
                   <w:fldChar w:fldCharType="begin"/>
@@ -6343,6 +6385,7 @@
                 <w:id w:val="1720243615"/>
                 <w:citation/>
               </w:sdtPr>
+              <w:sdtEndPr/>
               <w:sdtContent>
                 <w:r>
                   <w:fldChar w:fldCharType="begin"/>
@@ -6369,6 +6412,7 @@
                 <w:id w:val="-1878853104"/>
                 <w:citation/>
               </w:sdtPr>
+              <w:sdtEndPr/>
               <w:sdtContent>
                 <w:r>
                   <w:fldChar w:fldCharType="begin"/>
@@ -6395,6 +6439,7 @@
                 <w:id w:val="-567493715"/>
                 <w:citation/>
               </w:sdtPr>
+              <w:sdtEndPr/>
               <w:sdtContent>
                 <w:r>
                   <w:fldChar w:fldCharType="begin"/>
@@ -6421,6 +6466,7 @@
                 <w:id w:val="-1402666539"/>
                 <w:citation/>
               </w:sdtPr>
+              <w:sdtEndPr/>
               <w:sdtContent>
                 <w:r>
                   <w:fldChar w:fldCharType="begin"/>
@@ -6447,6 +6493,7 @@
                 <w:id w:val="1483740745"/>
                 <w:citation/>
               </w:sdtPr>
+              <w:sdtEndPr/>
               <w:sdtContent>
                 <w:r>
                   <w:fldChar w:fldCharType="begin"/>
@@ -6473,6 +6520,7 @@
                 <w:id w:val="2010090830"/>
                 <w:citation/>
               </w:sdtPr>
+              <w:sdtEndPr/>
               <w:sdtContent>
                 <w:r>
                   <w:fldChar w:fldCharType="begin"/>
@@ -6499,6 +6547,7 @@
                 <w:id w:val="-551770694"/>
                 <w:citation/>
               </w:sdtPr>
+              <w:sdtEndPr/>
               <w:sdtContent>
                 <w:r>
                   <w:fldChar w:fldCharType="begin"/>
@@ -6525,6 +6574,7 @@
                 <w:id w:val="-1054386745"/>
                 <w:citation/>
               </w:sdtPr>
+              <w:sdtEndPr/>
               <w:sdtContent>
                 <w:r>
                   <w:fldChar w:fldCharType="begin"/>
@@ -6551,6 +6601,7 @@
                 <w:id w:val="-945460013"/>
                 <w:citation/>
               </w:sdtPr>
+              <w:sdtEndPr/>
               <w:sdtContent>
                 <w:r>
                   <w:fldChar w:fldCharType="begin"/>
@@ -6577,6 +6628,7 @@
                 <w:id w:val="426465704"/>
                 <w:citation/>
               </w:sdtPr>
+              <w:sdtEndPr/>
               <w:sdtContent>
                 <w:r>
                   <w:fldChar w:fldCharType="begin"/>
@@ -6603,6 +6655,7 @@
                 <w:id w:val="29778487"/>
                 <w:citation/>
               </w:sdtPr>
+              <w:sdtEndPr/>
               <w:sdtContent>
                 <w:r>
                   <w:fldChar w:fldCharType="begin"/>
@@ -6629,6 +6682,7 @@
                 <w:id w:val="1129439005"/>
                 <w:citation/>
               </w:sdtPr>
+              <w:sdtEndPr/>
               <w:sdtContent>
                 <w:r>
                   <w:fldChar w:fldCharType="begin"/>
@@ -6655,6 +6709,7 @@
                 <w:id w:val="-431349941"/>
                 <w:citation/>
               </w:sdtPr>
+              <w:sdtEndPr/>
               <w:sdtContent>
                 <w:r>
                   <w:fldChar w:fldCharType="begin"/>
@@ -6722,6 +6777,7 @@
                 <w:id w:val="-1006279889"/>
                 <w:citation/>
               </w:sdtPr>
+              <w:sdtEndPr/>
               <w:sdtContent>
                 <w:r>
                   <w:fldChar w:fldCharType="begin"/>
@@ -6748,6 +6804,7 @@
                 <w:id w:val="-65107769"/>
                 <w:citation/>
               </w:sdtPr>
+              <w:sdtEndPr/>
               <w:sdtContent>
                 <w:r>
                   <w:fldChar w:fldCharType="begin"/>
@@ -6774,6 +6831,7 @@
                 <w:id w:val="2048334053"/>
                 <w:citation/>
               </w:sdtPr>
+              <w:sdtEndPr/>
               <w:sdtContent>
                 <w:r>
                   <w:fldChar w:fldCharType="begin"/>
@@ -6800,6 +6858,7 @@
                 <w:id w:val="-470522151"/>
                 <w:citation/>
               </w:sdtPr>
+              <w:sdtEndPr/>
               <w:sdtContent>
                 <w:r>
                   <w:fldChar w:fldCharType="begin"/>
@@ -6826,6 +6885,7 @@
                 <w:id w:val="-1404444797"/>
                 <w:citation/>
               </w:sdtPr>
+              <w:sdtEndPr/>
               <w:sdtContent>
                 <w:r>
                   <w:fldChar w:fldCharType="begin"/>
@@ -6852,6 +6912,7 @@
                 <w:id w:val="-389892930"/>
                 <w:citation/>
               </w:sdtPr>
+              <w:sdtEndPr/>
               <w:sdtContent>
                 <w:r>
                   <w:fldChar w:fldCharType="begin"/>
@@ -6878,6 +6939,7 @@
                 <w:id w:val="2109083868"/>
                 <w:citation/>
               </w:sdtPr>
+              <w:sdtEndPr/>
               <w:sdtContent>
                 <w:r>
                   <w:fldChar w:fldCharType="begin"/>
@@ -6904,6 +6966,7 @@
                 <w:id w:val="306292324"/>
                 <w:citation/>
               </w:sdtPr>
+              <w:sdtEndPr/>
               <w:sdtContent>
                 <w:r>
                   <w:fldChar w:fldCharType="begin"/>
@@ -6930,6 +6993,7 @@
                 <w:id w:val="698748847"/>
                 <w:citation/>
               </w:sdtPr>
+              <w:sdtEndPr/>
               <w:sdtContent>
                 <w:r>
                   <w:fldChar w:fldCharType="begin"/>
@@ -6956,6 +7020,7 @@
                 <w:id w:val="1943414979"/>
                 <w:citation/>
               </w:sdtPr>
+              <w:sdtEndPr/>
               <w:sdtContent>
                 <w:r>
                   <w:fldChar w:fldCharType="begin"/>
@@ -6982,6 +7047,7 @@
                 <w:id w:val="831802352"/>
                 <w:citation/>
               </w:sdtPr>
+              <w:sdtEndPr/>
               <w:sdtContent>
                 <w:r>
                   <w:fldChar w:fldCharType="begin"/>
@@ -7008,6 +7074,7 @@
                 <w:id w:val="435253768"/>
                 <w:citation/>
               </w:sdtPr>
+              <w:sdtEndPr/>
               <w:sdtContent>
                 <w:r>
                   <w:fldChar w:fldCharType="begin"/>
@@ -7034,6 +7101,7 @@
                 <w:id w:val="1627349733"/>
                 <w:citation/>
               </w:sdtPr>
+              <w:sdtEndPr/>
               <w:sdtContent>
                 <w:r>
                   <w:fldChar w:fldCharType="begin"/>
@@ -7060,6 +7128,7 @@
                 <w:id w:val="1062139239"/>
                 <w:citation/>
               </w:sdtPr>
+              <w:sdtEndPr/>
               <w:sdtContent>
                 <w:r>
                   <w:fldChar w:fldCharType="begin"/>
@@ -7086,6 +7155,7 @@
                 <w:id w:val="-1108744177"/>
                 <w:citation/>
               </w:sdtPr>
+              <w:sdtEndPr/>
               <w:sdtContent>
                 <w:r>
                   <w:fldChar w:fldCharType="begin"/>
@@ -7112,6 +7182,7 @@
                 <w:id w:val="1734814376"/>
                 <w:citation/>
               </w:sdtPr>
+              <w:sdtEndPr/>
               <w:sdtContent>
                 <w:r>
                   <w:fldChar w:fldCharType="begin"/>
@@ -7138,6 +7209,7 @@
                 <w:id w:val="-2136174450"/>
                 <w:citation/>
               </w:sdtPr>
+              <w:sdtEndPr/>
               <w:sdtContent>
                 <w:r>
                   <w:fldChar w:fldCharType="begin"/>
@@ -7164,6 +7236,7 @@
                 <w:id w:val="2120713969"/>
                 <w:citation/>
               </w:sdtPr>
+              <w:sdtEndPr/>
               <w:sdtContent>
                 <w:r>
                   <w:fldChar w:fldCharType="begin"/>
@@ -7190,6 +7263,7 @@
                 <w:id w:val="-485560463"/>
                 <w:citation/>
               </w:sdtPr>
+              <w:sdtEndPr/>
               <w:sdtContent>
                 <w:r>
                   <w:fldChar w:fldCharType="begin"/>
@@ -7216,6 +7290,7 @@
                 <w:id w:val="1110710417"/>
                 <w:citation/>
               </w:sdtPr>
+              <w:sdtEndPr/>
               <w:sdtContent>
                 <w:r>
                   <w:fldChar w:fldCharType="begin"/>
@@ -7283,6 +7358,7 @@
                 <w:id w:val="-1189365848"/>
                 <w:citation/>
               </w:sdtPr>
+              <w:sdtEndPr/>
               <w:sdtContent>
                 <w:r>
                   <w:fldChar w:fldCharType="begin"/>
@@ -7309,6 +7385,7 @@
                 <w:id w:val="1609463563"/>
                 <w:citation/>
               </w:sdtPr>
+              <w:sdtEndPr/>
               <w:sdtContent>
                 <w:r>
                   <w:fldChar w:fldCharType="begin"/>
@@ -7335,6 +7412,7 @@
                 <w:id w:val="1290166542"/>
                 <w:citation/>
               </w:sdtPr>
+              <w:sdtEndPr/>
               <w:sdtContent>
                 <w:r>
                   <w:fldChar w:fldCharType="begin"/>
@@ -7361,6 +7439,7 @@
                 <w:id w:val="-610506593"/>
                 <w:citation/>
               </w:sdtPr>
+              <w:sdtEndPr/>
               <w:sdtContent>
                 <w:r>
                   <w:fldChar w:fldCharType="begin"/>
@@ -7387,6 +7466,7 @@
                 <w:id w:val="-916093085"/>
                 <w:citation/>
               </w:sdtPr>
+              <w:sdtEndPr/>
               <w:sdtContent>
                 <w:r>
                   <w:fldChar w:fldCharType="begin"/>
@@ -7413,6 +7493,7 @@
                 <w:id w:val="-85393816"/>
                 <w:citation/>
               </w:sdtPr>
+              <w:sdtEndPr/>
               <w:sdtContent>
                 <w:r>
                   <w:fldChar w:fldCharType="begin"/>
@@ -7480,6 +7561,7 @@
                 <w:id w:val="1422609334"/>
                 <w:citation/>
               </w:sdtPr>
+              <w:sdtEndPr/>
               <w:sdtContent>
                 <w:r>
                   <w:fldChar w:fldCharType="begin"/>
@@ -7506,6 +7588,7 @@
                 <w:id w:val="189427951"/>
                 <w:citation/>
               </w:sdtPr>
+              <w:sdtEndPr/>
               <w:sdtContent>
                 <w:r>
                   <w:fldChar w:fldCharType="begin"/>
@@ -7532,6 +7615,7 @@
                 <w:id w:val="1480885522"/>
                 <w:citation/>
               </w:sdtPr>
+              <w:sdtEndPr/>
               <w:sdtContent>
                 <w:r>
                   <w:fldChar w:fldCharType="begin"/>
@@ -7558,6 +7642,7 @@
                 <w:id w:val="12808040"/>
                 <w:citation/>
               </w:sdtPr>
+              <w:sdtEndPr/>
               <w:sdtContent>
                 <w:r>
                   <w:fldChar w:fldCharType="begin"/>
@@ -7584,6 +7669,7 @@
                 <w:id w:val="1168906995"/>
                 <w:citation/>
               </w:sdtPr>
+              <w:sdtEndPr/>
               <w:sdtContent>
                 <w:r>
                   <w:fldChar w:fldCharType="begin"/>
@@ -7610,6 +7696,7 @@
                 <w:id w:val="1202985412"/>
                 <w:citation/>
               </w:sdtPr>
+              <w:sdtEndPr/>
               <w:sdtContent>
                 <w:r>
                   <w:fldChar w:fldCharType="begin"/>
@@ -7636,6 +7723,7 @@
                 <w:id w:val="1357380927"/>
                 <w:citation/>
               </w:sdtPr>
+              <w:sdtEndPr/>
               <w:sdtContent>
                 <w:r>
                   <w:fldChar w:fldCharType="begin"/>
@@ -7662,6 +7750,7 @@
                 <w:id w:val="-1575041030"/>
                 <w:citation/>
               </w:sdtPr>
+              <w:sdtEndPr/>
               <w:sdtContent>
                 <w:r>
                   <w:fldChar w:fldCharType="begin"/>
@@ -7688,6 +7777,7 @@
                 <w:id w:val="-1651052115"/>
                 <w:citation/>
               </w:sdtPr>
+              <w:sdtEndPr/>
               <w:sdtContent>
                 <w:r>
                   <w:fldChar w:fldCharType="begin"/>
@@ -7714,6 +7804,7 @@
                 <w:id w:val="-1727368859"/>
                 <w:citation/>
               </w:sdtPr>
+              <w:sdtEndPr/>
               <w:sdtContent>
                 <w:r>
                   <w:fldChar w:fldCharType="begin"/>
@@ -7740,6 +7831,7 @@
                 <w:id w:val="473186599"/>
                 <w:citation/>
               </w:sdtPr>
+              <w:sdtEndPr/>
               <w:sdtContent>
                 <w:r>
                   <w:fldChar w:fldCharType="begin"/>
@@ -7766,6 +7858,7 @@
                 <w:id w:val="-319879301"/>
                 <w:citation/>
               </w:sdtPr>
+              <w:sdtEndPr/>
               <w:sdtContent>
                 <w:r>
                   <w:fldChar w:fldCharType="begin"/>
@@ -7792,6 +7885,7 @@
                 <w:id w:val="-929422493"/>
                 <w:citation/>
               </w:sdtPr>
+              <w:sdtEndPr/>
               <w:sdtContent>
                 <w:r>
                   <w:fldChar w:fldCharType="begin"/>
@@ -7818,6 +7912,7 @@
                 <w:id w:val="-1240779094"/>
                 <w:citation/>
               </w:sdtPr>
+              <w:sdtEndPr/>
               <w:sdtContent>
                 <w:r>
                   <w:fldChar w:fldCharType="begin"/>
@@ -7844,6 +7939,7 @@
                 <w:id w:val="-1431501058"/>
                 <w:citation/>
               </w:sdtPr>
+              <w:sdtEndPr/>
               <w:sdtContent>
                 <w:r>
                   <w:fldChar w:fldCharType="begin"/>
@@ -7870,6 +7966,7 @@
                 <w:id w:val="-514544633"/>
                 <w:citation/>
               </w:sdtPr>
+              <w:sdtEndPr/>
               <w:sdtContent>
                 <w:r>
                   <w:fldChar w:fldCharType="begin"/>
@@ -7896,6 +7993,7 @@
                 <w:id w:val="1339880285"/>
                 <w:citation/>
               </w:sdtPr>
+              <w:sdtEndPr/>
               <w:sdtContent>
                 <w:r>
                   <w:fldChar w:fldCharType="begin"/>
@@ -7963,6 +8061,7 @@
                 <w:id w:val="-2038808387"/>
                 <w:citation/>
               </w:sdtPr>
+              <w:sdtEndPr/>
               <w:sdtContent>
                 <w:r>
                   <w:fldChar w:fldCharType="begin"/>
@@ -7989,6 +8088,7 @@
                 <w:id w:val="472653929"/>
                 <w:citation/>
               </w:sdtPr>
+              <w:sdtEndPr/>
               <w:sdtContent>
                 <w:r>
                   <w:fldChar w:fldCharType="begin"/>
@@ -8015,6 +8115,7 @@
                 <w:id w:val="2128271251"/>
                 <w:citation/>
               </w:sdtPr>
+              <w:sdtEndPr/>
               <w:sdtContent>
                 <w:r>
                   <w:fldChar w:fldCharType="begin"/>
@@ -8041,6 +8142,7 @@
                 <w:id w:val="1260795236"/>
                 <w:citation/>
               </w:sdtPr>
+              <w:sdtEndPr/>
               <w:sdtContent>
                 <w:r>
                   <w:fldChar w:fldCharType="begin"/>
@@ -8067,6 +8169,7 @@
                 <w:id w:val="1812359358"/>
                 <w:citation/>
               </w:sdtPr>
+              <w:sdtEndPr/>
               <w:sdtContent>
                 <w:r>
                   <w:fldChar w:fldCharType="begin"/>
@@ -8093,6 +8196,7 @@
                 <w:id w:val="881366702"/>
                 <w:citation/>
               </w:sdtPr>
+              <w:sdtEndPr/>
               <w:sdtContent>
                 <w:r>
                   <w:fldChar w:fldCharType="begin"/>
@@ -8119,6 +8223,7 @@
                 <w:id w:val="-891428451"/>
                 <w:citation/>
               </w:sdtPr>
+              <w:sdtEndPr/>
               <w:sdtContent>
                 <w:r>
                   <w:fldChar w:fldCharType="begin"/>
@@ -8145,6 +8250,7 @@
                 <w:id w:val="-609583114"/>
                 <w:citation/>
               </w:sdtPr>
+              <w:sdtEndPr/>
               <w:sdtContent>
                 <w:r>
                   <w:fldChar w:fldCharType="begin"/>
@@ -8171,6 +8277,7 @@
                 <w:id w:val="-1502041290"/>
                 <w:citation/>
               </w:sdtPr>
+              <w:sdtEndPr/>
               <w:sdtContent>
                 <w:r>
                   <w:fldChar w:fldCharType="begin"/>
@@ -8197,6 +8304,7 @@
                 <w:id w:val="-287442844"/>
                 <w:citation/>
               </w:sdtPr>
+              <w:sdtEndPr/>
               <w:sdtContent>
                 <w:r>
                   <w:fldChar w:fldCharType="begin"/>
@@ -8223,6 +8331,7 @@
                 <w:id w:val="1098832636"/>
                 <w:citation/>
               </w:sdtPr>
+              <w:sdtEndPr/>
               <w:sdtContent>
                 <w:r>
                   <w:fldChar w:fldCharType="begin"/>
@@ -8249,6 +8358,7 @@
                 <w:id w:val="559754703"/>
                 <w:citation/>
               </w:sdtPr>
+              <w:sdtEndPr/>
               <w:sdtContent>
                 <w:r>
                   <w:fldChar w:fldCharType="begin"/>
@@ -8275,6 +8385,7 @@
                 <w:id w:val="234054121"/>
                 <w:citation/>
               </w:sdtPr>
+              <w:sdtEndPr/>
               <w:sdtContent>
                 <w:r>
                   <w:fldChar w:fldCharType="begin"/>
@@ -8301,6 +8412,7 @@
                 <w:id w:val="116643361"/>
                 <w:citation/>
               </w:sdtPr>
+              <w:sdtEndPr/>
               <w:sdtContent>
                 <w:r>
                   <w:fldChar w:fldCharType="begin"/>
@@ -8327,6 +8439,7 @@
                 <w:id w:val="2072766836"/>
                 <w:citation/>
               </w:sdtPr>
+              <w:sdtEndPr/>
               <w:sdtContent>
                 <w:r>
                   <w:fldChar w:fldCharType="begin"/>
@@ -8353,6 +8466,7 @@
                 <w:id w:val="337738861"/>
                 <w:citation/>
               </w:sdtPr>
+              <w:sdtEndPr/>
               <w:sdtContent>
                 <w:r>
                   <w:fldChar w:fldCharType="begin"/>
@@ -8379,6 +8493,7 @@
                 <w:id w:val="-1135717492"/>
                 <w:citation/>
               </w:sdtPr>
+              <w:sdtEndPr/>
               <w:sdtContent>
                 <w:r>
                   <w:fldChar w:fldCharType="begin"/>
@@ -8446,6 +8561,7 @@
                 <w:id w:val="-569192896"/>
                 <w:citation/>
               </w:sdtPr>
+              <w:sdtEndPr/>
               <w:sdtContent>
                 <w:r>
                   <w:fldChar w:fldCharType="begin"/>
@@ -8472,6 +8588,7 @@
                 <w:id w:val="-834987323"/>
                 <w:citation/>
               </w:sdtPr>
+              <w:sdtEndPr/>
               <w:sdtContent>
                 <w:r>
                   <w:fldChar w:fldCharType="begin"/>
@@ -8498,6 +8615,7 @@
                 <w:id w:val="1476494665"/>
                 <w:citation/>
               </w:sdtPr>
+              <w:sdtEndPr/>
               <w:sdtContent>
                 <w:r>
                   <w:fldChar w:fldCharType="begin"/>
@@ -8524,6 +8642,7 @@
                 <w:id w:val="-1495710747"/>
                 <w:citation/>
               </w:sdtPr>
+              <w:sdtEndPr/>
               <w:sdtContent>
                 <w:r>
                   <w:fldChar w:fldCharType="begin"/>
@@ -8550,6 +8669,7 @@
                 <w:id w:val="-308488525"/>
                 <w:citation/>
               </w:sdtPr>
+              <w:sdtEndPr/>
               <w:sdtContent>
                 <w:r>
                   <w:fldChar w:fldCharType="begin"/>
@@ -8576,6 +8696,7 @@
                 <w:id w:val="1277760640"/>
                 <w:citation/>
               </w:sdtPr>
+              <w:sdtEndPr/>
               <w:sdtContent>
                 <w:r>
                   <w:fldChar w:fldCharType="begin"/>
@@ -8602,6 +8723,7 @@
                 <w:id w:val="-2126299582"/>
                 <w:citation/>
               </w:sdtPr>
+              <w:sdtEndPr/>
               <w:sdtContent>
                 <w:r>
                   <w:fldChar w:fldCharType="begin"/>
@@ -8628,6 +8750,7 @@
                 <w:id w:val="190807508"/>
                 <w:citation/>
               </w:sdtPr>
+              <w:sdtEndPr/>
               <w:sdtContent>
                 <w:r>
                   <w:fldChar w:fldCharType="begin"/>
@@ -8654,6 +8777,7 @@
                 <w:id w:val="-1256356043"/>
                 <w:citation/>
               </w:sdtPr>
+              <w:sdtEndPr/>
               <w:sdtContent>
                 <w:r>
                   <w:fldChar w:fldCharType="begin"/>
@@ -8680,6 +8804,7 @@
                 <w:id w:val="1024680338"/>
                 <w:citation/>
               </w:sdtPr>
+              <w:sdtEndPr/>
               <w:sdtContent>
                 <w:r>
                   <w:fldChar w:fldCharType="begin"/>
@@ -8706,6 +8831,7 @@
                 <w:id w:val="-307177830"/>
                 <w:citation/>
               </w:sdtPr>
+              <w:sdtEndPr/>
               <w:sdtContent>
                 <w:r>
                   <w:fldChar w:fldCharType="begin"/>
@@ -8732,6 +8858,7 @@
                 <w:id w:val="-76365321"/>
                 <w:citation/>
               </w:sdtPr>
+              <w:sdtEndPr/>
               <w:sdtContent>
                 <w:r>
                   <w:fldChar w:fldCharType="begin"/>
@@ -8758,6 +8885,7 @@
                 <w:id w:val="-1393340330"/>
                 <w:citation/>
               </w:sdtPr>
+              <w:sdtEndPr/>
               <w:sdtContent>
                 <w:r>
                   <w:fldChar w:fldCharType="begin"/>
@@ -8793,6 +8921,7 @@
           <w:id w:val="64456466"/>
           <w:citation/>
         </w:sdtPr>
+        <w:sdtEndPr/>
         <w:sdtContent>
           <w:r>
             <w:fldChar w:fldCharType="begin"/>
@@ -8815,19 +8944,14 @@
         </w:sdtContent>
       </w:sdt>
       <w:r>
-        <w:t xml:space="preserve"> uses AR to teach the double-slit experiment (a physics experiment demonstrating the characteristic of light being both a wave and a particle). In the application each marker is related to one part of the experimental apparatus. By modifying the distance of each marker from the next one, the augmented animation generated by the app changes its </w:t>
-      </w:r>
-      <w:r>
-        <w:t>behavior</w:t>
-      </w:r>
-      <w:r>
-        <w:t xml:space="preserve">, visually showing the dual nature of light. A similar idea is implemented by Boonbrahm et al. </w:t>
+        <w:t xml:space="preserve"> uses AR to teach the double-slit experiment (a physics experiment demonstrating the characteristic of light being both a wave and a particle). In the application each marker is related to one part of the experimental apparatus. By modifying the distance of each marker from the next one, the augmented animation generated by the app changes its behavior, visually showing the dual nature of light. A similar idea is implemented by Boonbrahm et al. </w:t>
       </w:r>
       <w:sdt>
         <w:sdtPr>
           <w:id w:val="1813988734"/>
           <w:citation/>
         </w:sdtPr>
+        <w:sdtEndPr/>
         <w:sdtContent>
           <w:r>
             <w:fldChar w:fldCharType="begin"/>
@@ -8857,6 +8981,7 @@
           <w:id w:val="-1536960729"/>
           <w:citation/>
         </w:sdtPr>
+        <w:sdtEndPr/>
         <w:sdtContent>
           <w:r>
             <w:fldChar w:fldCharType="begin"/>
@@ -8879,19 +9004,14 @@
         </w:sdtContent>
       </w:sdt>
       <w:r>
-        <w:t xml:space="preserve">, the students learn the basics of computer science by visually implementing algorithms. Each marker, besides showing augmented content, represents an instruction in ALGO, a specially developed programming language, and sequences of different markers generate different </w:t>
-      </w:r>
-      <w:r>
-        <w:t>behavior</w:t>
-      </w:r>
-      <w:r>
-        <w:t xml:space="preserve"> from the augmented content. Macariu et al. </w:t>
+        <w:t xml:space="preserve">, the students learn the basics of computer science by visually implementing algorithms. Each marker, besides showing augmented content, represents an instruction in ALGO, a specially developed programming language, and sequences of different markers generate different behavior from the augmented content. Macariu et al. </w:t>
       </w:r>
       <w:sdt>
         <w:sdtPr>
           <w:id w:val="-1860264911"/>
           <w:citation/>
         </w:sdtPr>
+        <w:sdtEndPr/>
         <w:sdtContent>
           <w:r>
             <w:fldChar w:fldCharType="begin"/>
@@ -8926,6 +9046,7 @@
           <w:id w:val="1804497762"/>
           <w:citation/>
         </w:sdtPr>
+        <w:sdtEndPr/>
         <w:sdtContent>
           <w:r>
             <w:fldChar w:fldCharType="begin"/>
@@ -8968,6 +9089,7 @@
           <w:id w:val="-451486971"/>
           <w:citation/>
         </w:sdtPr>
+        <w:sdtEndPr/>
         <w:sdtContent>
           <w:r>
             <w:fldChar w:fldCharType="begin"/>
@@ -9005,6 +9127,7 @@
           <w:id w:val="-1681577443"/>
           <w:citation/>
         </w:sdtPr>
+        <w:sdtEndPr/>
         <w:sdtContent>
           <w:r>
             <w:fldChar w:fldCharType="begin"/>
@@ -9046,6 +9169,7 @@
           <w:id w:val="1867259803"/>
           <w:citation/>
         </w:sdtPr>
+        <w:sdtEndPr/>
         <w:sdtContent>
           <w:r>
             <w:fldChar w:fldCharType="begin"/>
@@ -9075,6 +9199,7 @@
           <w:id w:val="1108314482"/>
           <w:citation/>
         </w:sdtPr>
+        <w:sdtEndPr/>
         <w:sdtContent>
           <w:r>
             <w:fldChar w:fldCharType="begin"/>
@@ -9097,13 +9222,7 @@
         </w:sdtContent>
       </w:sdt>
       <w:r>
-        <w:t xml:space="preserve">: the authors created a smart-glasses-based AR application where the user can study properties of light such as reflection and refraction. Each user acts as a light source and sees what happens when light hits a wall or passes through different materials. At the same time, two or more users can generate multiple light rays and see how they interact with each other. Using a projector system, users without smart glasses </w:t>
-      </w:r>
-      <w:r>
-        <w:t>can</w:t>
-      </w:r>
-      <w:r>
-        <w:t xml:space="preserve"> share the same experience, although not as actively as users wearing them.</w:t>
+        <w:t>: the authors created a smart-glasses-based AR application where the user can study properties of light such as reflection and refraction. Each user acts as a light source and sees what happens when light hits a wall or passes through different materials. At the same time, two or more users can generate multiple light rays and see how they interact with each other. Using a projector system, users without smart glasses can share the same experience, although not as actively as users wearing them.</w:t>
       </w:r>
     </w:p>
     <w:p>
@@ -9122,19 +9241,14 @@
         <w:t>application</w:t>
       </w:r>
       <w:r>
-        <w:t xml:space="preserve"> presented in the articles, they do present however, several advantages provided by AR in the classroom. The main advantage provided by AR is that it can integrate seamlessly with the real world, especially for markerless applications that can interact with objects or printed material already available in the classroom. This encourages student engagement and </w:t>
-      </w:r>
-      <w:r>
-        <w:t>minimizes</w:t>
-      </w:r>
-      <w:r>
-        <w:t xml:space="preserve"> the time required to learn how to use the technology, allowing the students to spend more time learning the subject, as shown by Thamrongat et al. </w:t>
+        <w:t xml:space="preserve"> presented in the articles, they do present however, several advantages provided by AR in the classroom. The main advantage provided by AR is that it can integrate seamlessly with the real world, especially for markerless applications that can interact with objects or printed material already available in the classroom. This encourages student engagement and minimizes the time required to learn how to use the technology, allowing the students to spend more time learning the subject, as shown by Thamrongat et al. </w:t>
       </w:r>
       <w:sdt>
         <w:sdtPr>
           <w:id w:val="-1087145002"/>
           <w:citation/>
         </w:sdtPr>
+        <w:sdtEndPr/>
         <w:sdtContent>
           <w:r>
             <w:fldChar w:fldCharType="begin"/>
@@ -9164,6 +9278,7 @@
           <w:id w:val="2121331905"/>
           <w:citation/>
         </w:sdtPr>
+        <w:sdtEndPr/>
         <w:sdtContent>
           <w:r>
             <w:fldChar w:fldCharType="begin"/>
@@ -9198,6 +9313,7 @@
           <w:id w:val="-581912486"/>
           <w:citation/>
         </w:sdtPr>
+        <w:sdtEndPr/>
         <w:sdtContent>
           <w:r>
             <w:fldChar w:fldCharType="begin"/>
@@ -9225,19 +9341,14 @@
     </w:p>
     <w:p>
       <w:r>
-        <w:t xml:space="preserve">AR is also a powerful tool for </w:t>
-      </w:r>
-      <w:r>
-        <w:t>visualization</w:t>
-      </w:r>
-      <w:r>
-        <w:t xml:space="preserve"> and animation, especially for STEM subjects, as it offers several advantages for displaying 3D or 3D+t information (i.e., tridimensional data changing over time) in comparison to books, blackboards or videos. The work of Cao and Liu </w:t>
+        <w:t xml:space="preserve">AR is also a powerful tool for visualization and animation, especially for STEM subjects, as it offers several advantages for displaying 3D or 3D+t information (i.e., tridimensional data changing over time) in comparison to books, blackboards or videos. The work of Cao and Liu </w:t>
       </w:r>
       <w:sdt>
         <w:sdtPr>
           <w:id w:val="-897437156"/>
           <w:citation/>
         </w:sdtPr>
+        <w:sdtEndPr/>
         <w:sdtContent>
           <w:r>
             <w:fldChar w:fldCharType="begin"/>
@@ -9280,6 +9391,7 @@
           <w:id w:val="-1031567543"/>
           <w:citation/>
         </w:sdtPr>
+        <w:sdtEndPr/>
         <w:sdtContent>
           <w:r>
             <w:fldChar w:fldCharType="begin"/>
@@ -9314,6 +9426,7 @@
           <w:id w:val="-498278350"/>
           <w:citation/>
         </w:sdtPr>
+        <w:sdtEndPr/>
         <w:sdtContent>
           <w:r>
             <w:fldChar w:fldCharType="begin"/>
@@ -9348,6 +9461,7 @@
           <w:id w:val="-65265023"/>
           <w:citation/>
         </w:sdtPr>
+        <w:sdtEndPr/>
         <w:sdtContent>
           <w:r>
             <w:fldChar w:fldCharType="begin"/>
@@ -9377,6 +9491,7 @@
           <w:id w:val="1875112027"/>
           <w:citation/>
         </w:sdtPr>
+        <w:sdtEndPr/>
         <w:sdtContent>
           <w:r>
             <w:fldChar w:fldCharType="begin"/>
@@ -9406,6 +9521,7 @@
           <w:id w:val="-1070957587"/>
           <w:citation/>
         </w:sdtPr>
+        <w:sdtEndPr/>
         <w:sdtContent>
           <w:r>
             <w:fldChar w:fldCharType="begin"/>
@@ -9446,6 +9562,7 @@
           <w:id w:val="871954524"/>
           <w:citation/>
         </w:sdtPr>
+        <w:sdtEndPr/>
         <w:sdtContent>
           <w:r>
             <w:fldChar w:fldCharType="begin"/>
@@ -9481,6 +9598,7 @@
           <w:id w:val="169688984"/>
           <w:citation/>
         </w:sdtPr>
+        <w:sdtEndPr/>
         <w:sdtContent>
           <w:r>
             <w:fldChar w:fldCharType="begin"/>
@@ -9513,6 +9631,9 @@
         <w:keepNext/>
       </w:pPr>
       <w:r>
+        <w:rPr>
+          <w:noProof/>
+        </w:rPr>
         <w:drawing>
           <wp:inline distT="0" distB="0" distL="0" distR="0" wp14:anchorId="55988E6A" wp14:editId="15CC9C28">
             <wp:extent cx="4392930" cy="2049780"/>
@@ -9645,13 +9766,7 @@
     <w:p/>
     <w:p>
       <w:r>
-        <w:t xml:space="preserve">While the first two options try to objectively measure the impact of using AR, by </w:t>
-      </w:r>
-      <w:r>
-        <w:t>analyzing</w:t>
-      </w:r>
-      <w:r>
-        <w:t xml:space="preserve"> the students’ grades, the third option relies on the personal judgement of the teachers and can, in principle, be subject to bias. In </w:t>
+        <w:t xml:space="preserve">While the first two options try to objectively measure the impact of using AR, by analyzing the students’ grades, the third option relies on the personal judgement of the teachers and can, in principle, be subject to bias. In </w:t>
       </w:r>
       <w:r>
         <w:fldChar w:fldCharType="begin"/>
@@ -9681,6 +9796,7 @@
           <w:id w:val="-1547451872"/>
           <w:citation/>
         </w:sdtPr>
+        <w:sdtEndPr/>
         <w:sdtContent>
           <w:r>
             <w:fldChar w:fldCharType="begin"/>
@@ -9909,6 +10025,7 @@
           <w:id w:val="1198132783"/>
           <w:citation/>
         </w:sdtPr>
+        <w:sdtEndPr/>
         <w:sdtContent>
           <w:r>
             <w:fldChar w:fldCharType="begin"/>
@@ -9935,13 +10052,7 @@
       </w:r>
       <w:r>
         <w:lastRenderedPageBreak/>
-        <w:t xml:space="preserve">than the control group, but such results were not statistically significant. </w:t>
-      </w:r>
-      <w:r>
-        <w:t>Analyzing</w:t>
-      </w:r>
-      <w:r>
-        <w:t xml:space="preserve"> the results for different tasks, however, the data showed that the group who used AR performed worse on the easiest task, while performing much better (with statistically significant results) than the control group in more complex tasks. From this, the authors conclude that AR can be a valuable tool for learning difficult geometric concepts. The same study also conducted tests about the user experience, and the results showed that the AR application could engage its users in extremely worthwhile, highly attractive and interesting learning activities with good usability.</w:t>
+        <w:t>than the control group, but such results were not statistically significant. Analyzing the results for different tasks, however, the data showed that the group who used AR performed worse on the easiest task, while performing much better (with statistically significant results) than the control group in more complex tasks. From this, the authors conclude that AR can be a valuable tool for learning difficult geometric concepts. The same study also conducted tests about the user experience, and the results showed that the AR application could engage its users in extremely worthwhile, highly attractive and interesting learning activities with good usability.</w:t>
       </w:r>
     </w:p>
     <w:p>
@@ -9953,6 +10064,7 @@
           <w:id w:val="-29337253"/>
           <w:citation/>
         </w:sdtPr>
+        <w:sdtEndPr/>
         <w:sdtContent>
           <w:r>
             <w:fldChar w:fldCharType="begin"/>
@@ -9975,13 +10087,7 @@
         </w:sdtContent>
       </w:sdt>
       <w:r>
-        <w:t xml:space="preserve"> is used to teach Chemistry to 45 high school students and behaves differently depending on the distance of the device from the markers. The authors performed a quantitative evaluation of the system, </w:t>
-      </w:r>
-      <w:r>
-        <w:t>analyzing</w:t>
-      </w:r>
-      <w:r>
-        <w:t xml:space="preserve"> grades and the distribution of mistakes in the different quizzes. They conclude that there is a statistically significant improvement in the performances of the students, and that the greater the difficulty level of the question, the bigger the performance improvement is over the control group. The authors conclude that their Augmented Immersive Reality (AIR) system is most likely responsible for the bulk of learning improvements and the knowledge retention gains demonstrated in their case study, since that is the critical component differentiating their system from other applications available on the market.</w:t>
+        <w:t xml:space="preserve"> is used to teach Chemistry to 45 high school students and behaves differently depending on the distance of the device from the markers. The authors performed a quantitative evaluation of the system, analyzing grades and the distribution of mistakes in the different quizzes. They conclude that there is a statistically significant improvement in the performances of the students, and that the greater the difficulty level of the question, the bigger the performance improvement is over the control group. The authors conclude that their Augmented Immersive Reality (AIR) system is most likely responsible for the bulk of learning improvements and the knowledge retention gains demonstrated in their case study, since that is the critical component differentiating their system from other applications available on the market.</w:t>
       </w:r>
     </w:p>
     <w:p>
@@ -9993,6 +10099,7 @@
           <w:id w:val="635070206"/>
           <w:citation/>
         </w:sdtPr>
+        <w:sdtEndPr/>
         <w:sdtContent>
           <w:r>
             <w:fldChar w:fldCharType="begin"/>
@@ -10022,6 +10129,7 @@
           <w:id w:val="-934660976"/>
           <w:citation/>
         </w:sdtPr>
+        <w:sdtEndPr/>
         <w:sdtContent>
           <w:r>
             <w:fldChar w:fldCharType="begin"/>
@@ -10051,6 +10159,7 @@
           <w:id w:val="808509394"/>
           <w:citation/>
         </w:sdtPr>
+        <w:sdtEndPr/>
         <w:sdtContent>
           <w:r>
             <w:fldChar w:fldCharType="begin"/>
@@ -10085,6 +10194,7 @@
           <w:id w:val="465090702"/>
           <w:citation/>
         </w:sdtPr>
+        <w:sdtEndPr/>
         <w:sdtContent>
           <w:r>
             <w:fldChar w:fldCharType="begin"/>
@@ -10120,13 +10230,7 @@
     </w:p>
     <w:p>
       <w:r>
-        <w:t xml:space="preserve">This study shows that the research community is very active in investigating how AR applications can improve education and facilitate students’ understanding of difficult concepts. Even though collaboration and participation by students is often seen as a key towards improving knowledge retention, we still see a lack of support for cooperation mechanisms in AR applications for education: of the 100 studies </w:t>
-      </w:r>
-      <w:r>
-        <w:t>analyzed</w:t>
-      </w:r>
-      <w:r>
-        <w:t>, only 17 described multi-user application and only 13 employ some sort of collabora</w:t>
+        <w:t>This study shows that the research community is very active in investigating how AR applications can improve education and facilitate students’ understanding of difficult concepts. Even though collaboration and participation by students is often seen as a key towards improving knowledge retention, we still see a lack of support for cooperation mechanisms in AR applications for education: of the 100 studies analyzed, only 17 described multi-user application and only 13 employ some sort of collabora</w:t>
       </w:r>
       <w:r>
         <w:lastRenderedPageBreak/>
@@ -10135,13 +10239,7 @@
     </w:p>
     <w:p>
       <w:r>
-        <w:t xml:space="preserve">By reviewing the existing </w:t>
-      </w:r>
-      <w:r>
-        <w:t>literature,</w:t>
-      </w:r>
-      <w:r>
-        <w:t xml:space="preserve"> we have also identified several issues that are preventing the widespread adoption of collaborative AR in the classroom:</w:t>
+        <w:t>By reviewing the existing literature, we have also identified several issues that are preventing the widespread adoption of collaborative AR in the classroom:</w:t>
       </w:r>
     </w:p>
     <w:p>
@@ -10154,21 +10252,14 @@
         <w:ind w:left="426"/>
       </w:pPr>
       <w:r>
-        <w:t xml:space="preserve">Lack of authoring tools: </w:t>
-      </w:r>
-      <w:proofErr w:type="gramStart"/>
-      <w:r>
-        <w:t>with the exception of</w:t>
-      </w:r>
-      <w:proofErr w:type="gramEnd"/>
-      <w:r>
-        <w:t xml:space="preserve"> the works of Lytridis et al. </w:t>
+        <w:t xml:space="preserve">Lack of authoring tools: with the exception of the works of Lytridis et al. </w:t>
       </w:r>
       <w:sdt>
         <w:sdtPr>
           <w:id w:val="-161781935"/>
           <w:citation/>
         </w:sdtPr>
+        <w:sdtEndPr/>
         <w:sdtContent>
           <w:r>
             <w:fldChar w:fldCharType="begin"/>
@@ -10198,6 +10289,7 @@
           <w:id w:val="1716854866"/>
           <w:citation/>
         </w:sdtPr>
+        <w:sdtEndPr/>
         <w:sdtContent>
           <w:r>
             <w:fldChar w:fldCharType="begin"/>
@@ -10220,13 +10312,7 @@
         </w:sdtContent>
       </w:sdt>
       <w:r>
-        <w:t xml:space="preserve"> there is no authoring tool that simplifies the creation of AR experiences. This means that every AR application </w:t>
-      </w:r>
-      <w:r>
-        <w:t>must</w:t>
-      </w:r>
-      <w:r>
-        <w:t xml:space="preserve"> be developed from scratch, requiring longer development times and multiplying the amount of work required from the developers.</w:t>
+        <w:t xml:space="preserve"> there is no authoring tool that simplifies the creation of AR experiences. This means that every AR application must be developed from scratch, requiring longer development times and multiplying the amount of work required from the developers.</w:t>
       </w:r>
     </w:p>
     <w:p>
@@ -10239,25 +10325,14 @@
         <w:ind w:left="426"/>
       </w:pPr>
       <w:r>
-        <w:t xml:space="preserve">Lack of </w:t>
-      </w:r>
-      <w:r>
-        <w:t>standardization</w:t>
-      </w:r>
-      <w:r>
-        <w:t xml:space="preserve"> for the description of AR experiences: of all the papers we </w:t>
-      </w:r>
-      <w:r>
-        <w:t>analyzed</w:t>
-      </w:r>
-      <w:r>
-        <w:t xml:space="preserve">, none of them mentioned using a standard for the description of how AR is used in the application. This is mainly due to a lack of specific standards, as the IEEE ARLEM standard </w:t>
+        <w:t xml:space="preserve">Lack of standardization for the description of AR experiences: of all the papers we analyzed, none of them mentioned using a standard for the description of how AR is used in the application. This is mainly due to a lack of specific standards, as the IEEE ARLEM standard </w:t>
       </w:r>
       <w:sdt>
         <w:sdtPr>
           <w:id w:val="-1738015521"/>
           <w:citation/>
         </w:sdtPr>
+        <w:sdtEndPr/>
         <w:sdtContent>
           <w:r>
             <w:fldChar w:fldCharType="begin"/>
@@ -10302,19 +10377,14 @@
         <w:ind w:left="426"/>
       </w:pPr>
       <w:r>
-        <w:t xml:space="preserve">Availability of 3D content for education: a few repositories where users can freely download 3D objects already exist, but there is a lack of 3D content </w:t>
-      </w:r>
-      <w:r>
-        <w:t>specialized</w:t>
-      </w:r>
-      <w:r>
-        <w:t xml:space="preserve"> for education purposes. Although there are currently efforts being made to solve this issue </w:t>
+        <w:t xml:space="preserve">Availability of 3D content for education: a few repositories where users can freely download 3D objects already exist, but there is a lack of 3D content specialized for education purposes. Although there are currently efforts being made to solve this issue </w:t>
       </w:r>
       <w:sdt>
         <w:sdtPr>
           <w:id w:val="1485662368"/>
           <w:citation/>
         </w:sdtPr>
+        <w:sdtEndPr/>
         <w:sdtContent>
           <w:r>
             <w:fldChar w:fldCharType="begin"/>
@@ -10337,13 +10407,7 @@
         </w:sdtContent>
       </w:sdt>
       <w:r>
-        <w:t xml:space="preserve">, it does severely </w:t>
-      </w:r>
-      <w:r>
-        <w:t>hinder</w:t>
-      </w:r>
-      <w:r>
-        <w:t xml:space="preserve"> the possibility of quickly creating new AR apps for primary and secondary schools: very often the apps never leave the prototype stage and they are not turned into a fully-fledged product or used further in the classroom.</w:t>
+        <w:t>, it does severely hinder the possibility of quickly creating new AR apps for primary and secondary schools: very often the apps never leave the prototype stage and they are not turned into a fully-fledged product or used further in the classroom.</w:t>
       </w:r>
     </w:p>
     <w:p>
@@ -10356,13 +10420,7 @@
         <w:ind w:left="426"/>
       </w:pPr>
       <w:r>
-        <w:t xml:space="preserve">Code publication: another issue with most of the studies we reviewed is that only a small fraction of the authors published the code of the AR application. This means that other researchers cannot build upon the results of previous researchers: even for the more interesting and highly cited articles there will be no follow up work, </w:t>
-      </w:r>
-      <w:r>
-        <w:t>except for</w:t>
-      </w:r>
-      <w:r>
-        <w:t xml:space="preserve"> that from the original authors.</w:t>
+        <w:t>Code publication: another issue with most of the studies we reviewed is that only a small fraction of the authors published the code of the AR application. This means that other researchers cannot build upon the results of previous researchers: even for the more interesting and highly cited articles there will be no follow up work, except for that from the original authors.</w:t>
       </w:r>
     </w:p>
     <w:p>
@@ -10374,6 +10432,7 @@
           <w:id w:val="-1395113922"/>
           <w:citation/>
         </w:sdtPr>
+        <w:sdtEndPr/>
         <w:sdtContent>
           <w:r>
             <w:fldChar w:fldCharType="begin"/>
@@ -10396,30 +10455,12 @@
         </w:sdtContent>
       </w:sdt>
       <w:r>
-        <w:t xml:space="preserve">, a teacher dashboard where the educator can track the progress or the grades of each student and a set of tools for improving communication capabilities could go a long way to better integrate AR applications in standard </w:t>
-      </w:r>
-      <w:r>
-        <w:t>schools’</w:t>
-      </w:r>
-      <w:r>
-        <w:t xml:space="preserve"> curricula. Using xAPI could simplify the application of learning analytics techniques for the analysis and improvement of students’ learning. This is especially the case for distance learning, in which the students are not in the same physical space as the teacher or other students but are following their classes remotely.</w:t>
+        <w:t>, a teacher dashboard where the educator can track the progress or the grades of each student and a set of tools for improving communication capabilities could go a long way to better integrate AR applications in standard schools’ curricula. Using xAPI could simplify the application of learning analytics techniques for the analysis and improvement of students’ learning. This is especially the case for distance learning, in which the students are not in the same physical space as the teacher or other students but are following their classes remotely.</w:t>
       </w:r>
     </w:p>
     <w:p>
       <w:r>
-        <w:t xml:space="preserve">On the technical side, researchers are slowly adopting the latest advancement in technology, but </w:t>
-      </w:r>
-      <w:r>
-        <w:t>most of</w:t>
-      </w:r>
-      <w:r>
-        <w:t xml:space="preserve"> the studies </w:t>
-      </w:r>
-      <w:r>
-        <w:t>analyzed</w:t>
-      </w:r>
-      <w:r>
-        <w:t xml:space="preserve"> are still focusing on more limited AR functionalities, for example marker-based systems. The implementation of AR applications that make use of Edge Artificial Intelligence (EAI) or which are based on web </w:t>
+        <w:t xml:space="preserve">On the technical side, researchers are slowly adopting the latest advancement in technology, but most of the studies analyzed are still focusing on more limited AR functionalities, for example marker-based systems. The implementation of AR applications that make use of Edge Artificial Intelligence (EAI) or which are based on web </w:t>
       </w:r>
       <w:r>
         <w:lastRenderedPageBreak/>
@@ -10437,19 +10478,14 @@
     </w:p>
     <w:p>
       <w:r>
-        <w:t xml:space="preserve">Most of the studies we reviewed, </w:t>
-      </w:r>
-      <w:r>
-        <w:t>except for</w:t>
-      </w:r>
-      <w:r>
-        <w:t xml:space="preserve"> the works described in </w:t>
+        <w:t xml:space="preserve">Most of the studies we reviewed, except for the works described in </w:t>
       </w:r>
       <w:sdt>
         <w:sdtPr>
           <w:id w:val="335196157"/>
           <w:citation/>
         </w:sdtPr>
+        <w:sdtEndPr/>
         <w:sdtContent>
           <w:r>
             <w:fldChar w:fldCharType="begin"/>
@@ -10476,6 +10512,7 @@
           <w:id w:val="470938422"/>
           <w:citation/>
         </w:sdtPr>
+        <w:sdtEndPr/>
         <w:sdtContent>
           <w:r>
             <w:fldChar w:fldCharType="begin"/>
@@ -10502,6 +10539,7 @@
           <w:id w:val="1854840048"/>
           <w:citation/>
         </w:sdtPr>
+        <w:sdtEndPr/>
         <w:sdtContent>
           <w:r>
             <w:fldChar w:fldCharType="begin"/>
@@ -10536,6 +10574,7 @@
           <w:id w:val="2084252760"/>
           <w:citation/>
         </w:sdtPr>
+        <w:sdtEndPr/>
         <w:sdtContent>
           <w:r>
             <w:fldChar w:fldCharType="begin"/>
@@ -10558,21 +10597,14 @@
         </w:sdtContent>
       </w:sdt>
       <w:r>
-        <w:t xml:space="preserve"> and López-</w:t>
-      </w:r>
-      <w:proofErr w:type="spellStart"/>
-      <w:r>
-        <w:t>Faican</w:t>
-      </w:r>
-      <w:proofErr w:type="spellEnd"/>
-      <w:r>
-        <w:t xml:space="preserve"> and Jaen </w:t>
+        <w:t xml:space="preserve"> and López-Faican and Jaen </w:t>
       </w:r>
       <w:sdt>
         <w:sdtPr>
           <w:id w:val="-648516995"/>
           <w:citation/>
         </w:sdtPr>
+        <w:sdtEndPr/>
         <w:sdtContent>
           <w:r>
             <w:fldChar w:fldCharType="begin"/>
@@ -10600,13 +10632,7 @@
     </w:p>
     <w:p>
       <w:r>
-        <w:t xml:space="preserve">Regarding the effectiveness of AR applications in the classroom, </w:t>
-      </w:r>
-      <w:r>
-        <w:t>most of</w:t>
-      </w:r>
-      <w:r>
-        <w:t xml:space="preserve"> the studies present an evaluation of the AR solution described. There are great differences between the questions for teachers and students in the user surveys, but in general users find AR a successful education tool which is both useful and engaging. The most common critiques identified refer to the user friendliness of the application and the errors in identifying the markers. More specifically, the users complained about the difficulty of navigating through the UI, due to its lack of consistency and about the difficulty of identifying and tracking the markers in poor lighting conditions or when the camera was not close enough.</w:t>
+        <w:t>Regarding the effectiveness of AR applications in the classroom, most of the studies present an evaluation of the AR solution described. There are great differences between the questions for teachers and students in the user surveys, but in general users find AR a successful education tool which is both useful and engaging. The most common critiques identified refer to the user friendliness of the application and the errors in identifying the markers. More specifically, the users complained about the difficulty of navigating through the UI, due to its lack of consistency and about the difficulty of identifying and tracking the markers in poor lighting conditions or when the camera was not close enough.</w:t>
       </w:r>
     </w:p>
     <w:p>
@@ -20735,21 +20761,14 @@
         <w:t>. Resubmitted</w:t>
       </w:r>
       <w:r>
-        <w:t xml:space="preserve"> </w:t>
-      </w:r>
-      <w:proofErr w:type="spellStart"/>
+        <w:t xml:space="preserve"> xxxxxx</w:t>
+      </w:r>
+      <w:r>
+        <w:t xml:space="preserve">. Final acceptance </w:t>
+      </w:r>
       <w:r>
         <w:t>xxxxxx</w:t>
       </w:r>
-      <w:proofErr w:type="spellEnd"/>
-      <w:r>
-        <w:t xml:space="preserve">. Final acceptance </w:t>
-      </w:r>
-      <w:proofErr w:type="spellStart"/>
-      <w:r>
-        <w:t>xxxxxx</w:t>
-      </w:r>
-      <w:proofErr w:type="spellEnd"/>
       <w:r>
         <w:t>. Final version published as submitted by the authors.</w:t>
       </w:r>
@@ -21024,23 +21043,7 @@
         <w:t xml:space="preserve"> </w:t>
       </w:r>
       <w:r>
-        <w:t>developer.microsoft.com/</w:t>
-      </w:r>
-      <w:proofErr w:type="spellStart"/>
-      <w:r>
-        <w:t>en</w:t>
-      </w:r>
-      <w:proofErr w:type="spellEnd"/>
-      <w:r>
-        <w:t>-us/windows/</w:t>
-      </w:r>
-      <w:proofErr w:type="spellStart"/>
-      <w:r>
-        <w:t>kinect</w:t>
-      </w:r>
-      <w:proofErr w:type="spellEnd"/>
-      <w:r>
-        <w:t>/</w:t>
+        <w:t>developer.microsoft.com/en-us/windows/kinect/</w:t>
       </w:r>
     </w:p>
   </w:footnote>
@@ -21116,13 +21119,7 @@
         <w:rPr>
           <w:lang w:val="en-ES"/>
         </w:rPr>
-        <w:t xml:space="preserve"> </w:t>
-      </w:r>
-      <w:r>
-        <w:rPr>
-          <w:lang w:val="en-ES"/>
-        </w:rPr>
-        <w:t>http://www.ibm.com/cloud/watson-speech-to-text</w:t>
+        <w:t xml:space="preserve"> http://www.ibm.com/cloud/watson-speech-to-text</w:t>
       </w:r>
     </w:p>
   </w:footnote>
@@ -21144,13 +21141,7 @@
         <w:rPr>
           <w:lang w:val="en-ES"/>
         </w:rPr>
-        <w:t xml:space="preserve"> </w:t>
-      </w:r>
-      <w:r>
-        <w:rPr>
-          <w:lang w:val="en-ES"/>
-        </w:rPr>
-        <w:t>http://www.ultraleap.com/product/leap-motion-controller/</w:t>
+        <w:t xml:space="preserve"> http://www.ultraleap.com/product/leap-motion-controller/</w:t>
       </w:r>
     </w:p>
   </w:footnote>
@@ -21172,13 +21163,7 @@
         <w:rPr>
           <w:lang w:val="en-ES"/>
         </w:rPr>
-        <w:t xml:space="preserve"> </w:t>
-      </w:r>
-      <w:r>
-        <w:rPr>
-          <w:lang w:val="en-ES"/>
-        </w:rPr>
-        <w:t>www.etsi.org/committee/1420-arf</w:t>
+        <w:t xml:space="preserve"> www.etsi.org/committee/1420-arf</w:t>
       </w:r>
     </w:p>
   </w:footnote>
@@ -21200,13 +21185,7 @@
         <w:rPr>
           <w:lang w:val="en-ES"/>
         </w:rPr>
-        <w:t xml:space="preserve"> </w:t>
-      </w:r>
-      <w:r>
-        <w:rPr>
-          <w:lang w:val="en-ES"/>
-        </w:rPr>
-        <w:t>www.w3.org/TR/webxr</w:t>
+        <w:t xml:space="preserve"> www.w3.org/TR/webxr</w:t>
       </w:r>
     </w:p>
   </w:footnote>

</xml_diff>